<commit_message>
Finish report (try #1)
</commit_message>
<xml_diff>
--- a/Lab1+/lab_1_Evdokimov.docx
+++ b/Lab1+/lab_1_Evdokimov.docx
@@ -2750,7 +2750,7 @@
           <w:iCs/>
           <w:sz w:val="28"/>
         </w:rPr>
-        <w:t>название магазина</w:t>
+        <w:t>идентификатор карты</w:t>
       </w:r>
       <w:r>
         <w:rPr>
@@ -2772,7 +2772,66 @@
           <w:sz w:val="28"/>
           <w:lang w:val="en-US"/>
         </w:rPr>
-        <w:t>Address</w:t>
+        <w:t>Match</w:t>
+      </w:r>
+      <w:r>
+        <w:rPr>
+          <w:iCs/>
+          <w:sz w:val="28"/>
+        </w:rPr>
+        <w:t>_</w:t>
+      </w:r>
+      <w:r>
+        <w:rPr>
+          <w:iCs/>
+          <w:sz w:val="28"/>
+          <w:lang w:val="en-US"/>
+        </w:rPr>
+        <w:t>Duration</w:t>
+      </w:r>
+      <w:r>
+        <w:rPr>
+          <w:iCs/>
+          <w:sz w:val="28"/>
+        </w:rPr>
+        <w:t xml:space="preserve"> (длительность матча</w:t>
+      </w:r>
+      <w:r>
+        <w:rPr>
+          <w:iCs/>
+          <w:sz w:val="28"/>
+        </w:rPr>
+        <w:t>)</w:t>
+      </w:r>
+      <w:r>
+        <w:rPr>
+          <w:iCs/>
+          <w:sz w:val="28"/>
+        </w:rPr>
+        <w:t xml:space="preserve">, </w:t>
+      </w:r>
+      <w:r>
+        <w:rPr>
+          <w:iCs/>
+          <w:sz w:val="28"/>
+          <w:lang w:val="en-US"/>
+        </w:rPr>
+        <w:t>Game</w:t>
+      </w:r>
+      <w:r>
+        <w:rPr>
+          <w:iCs/>
+          <w:sz w:val="28"/>
+        </w:rPr>
+        <w:t>_</w:t>
+      </w:r>
+      <w:r>
+        <w:rPr>
+          <w:iCs/>
+          <w:sz w:val="28"/>
+          <w:lang w:val="en-US"/>
+        </w:rPr>
+        <w:t>mode</w:t>
       </w:r>
       <w:r>
         <w:rPr>
@@ -2786,7 +2845,7 @@
           <w:iCs/>
           <w:sz w:val="28"/>
         </w:rPr>
-        <w:t>адрес магазина</w:t>
+        <w:t>режим игры</w:t>
       </w:r>
       <w:r>
         <w:rPr>
@@ -2808,59 +2867,7 @@
           <w:sz w:val="28"/>
           <w:lang w:val="en-US"/>
         </w:rPr>
-        <w:t>Shop</w:t>
-      </w:r>
-      <w:r>
-        <w:rPr>
-          <w:iCs/>
-          <w:sz w:val="28"/>
-        </w:rPr>
-        <w:t>_</w:t>
-      </w:r>
-      <w:r>
-        <w:rPr>
-          <w:iCs/>
-          <w:sz w:val="28"/>
-          <w:lang w:val="en-US"/>
-        </w:rPr>
-        <w:t>Email</w:t>
-      </w:r>
-      <w:r>
-        <w:rPr>
-          <w:iCs/>
-          <w:sz w:val="28"/>
-        </w:rPr>
-        <w:t xml:space="preserve"> (адрес электронной почты)</w:t>
-      </w:r>
-      <w:r>
-        <w:rPr>
-          <w:iCs/>
-          <w:sz w:val="28"/>
-        </w:rPr>
-        <w:t xml:space="preserve">, </w:t>
-      </w:r>
-      <w:r>
-        <w:rPr>
-          <w:iCs/>
-          <w:sz w:val="28"/>
-          <w:lang w:val="en-US"/>
-        </w:rPr>
-        <w:t>Contact</w:t>
-      </w:r>
-      <w:r>
-        <w:rPr>
-          <w:iCs/>
-          <w:sz w:val="28"/>
-        </w:rPr>
-        <w:t>_</w:t>
-      </w:r>
-      <w:r>
-        <w:rPr>
-          <w:iCs/>
-          <w:sz w:val="28"/>
-          <w:lang w:val="en-US"/>
-        </w:rPr>
-        <w:t>Number</w:t>
+        <w:t>Date</w:t>
       </w:r>
       <w:r>
         <w:rPr>
@@ -2874,7 +2881,14 @@
           <w:iCs/>
           <w:sz w:val="28"/>
         </w:rPr>
-        <w:t>номер телефона магазина).</w:t>
+        <w:t>дата матча</w:t>
+      </w:r>
+      <w:r>
+        <w:rPr>
+          <w:iCs/>
+          <w:sz w:val="28"/>
+        </w:rPr>
+        <w:t>).</w:t>
       </w:r>
     </w:p>
     <w:p>
@@ -2898,7 +2912,7 @@
           <w:sz w:val="28"/>
           <w:lang w:val="en-US"/>
         </w:rPr>
-        <w:t>Supplier</w:t>
+        <w:t>Maps</w:t>
       </w:r>
       <w:r>
         <w:rPr>
@@ -2912,21 +2926,21 @@
           <w:iCs/>
           <w:sz w:val="28"/>
         </w:rPr>
-        <w:t>сущность поставщика</w:t>
-      </w:r>
-      <w:r>
-        <w:rPr>
-          <w:iCs/>
-          <w:sz w:val="28"/>
-        </w:rPr>
-        <w:t>/</w:t>
-      </w:r>
-      <w:r>
-        <w:rPr>
-          <w:iCs/>
-          <w:sz w:val="28"/>
-        </w:rPr>
-        <w:t xml:space="preserve">изготовителя с идентификатором </w:t>
+        <w:t xml:space="preserve">сущность </w:t>
+      </w:r>
+      <w:r>
+        <w:rPr>
+          <w:iCs/>
+          <w:sz w:val="28"/>
+        </w:rPr>
+        <w:t>общего пула карт</w:t>
+      </w:r>
+      <w:r>
+        <w:rPr>
+          <w:iCs/>
+          <w:sz w:val="28"/>
+        </w:rPr>
+        <w:t xml:space="preserve"> с идентификатором </w:t>
       </w:r>
       <w:r>
         <w:rPr>
@@ -2934,7 +2948,7 @@
           <w:sz w:val="28"/>
           <w:lang w:val="en-US"/>
         </w:rPr>
-        <w:t>Supplier</w:t>
+        <w:t>Map</w:t>
       </w:r>
       <w:r>
         <w:rPr>
@@ -2963,28 +2977,28 @@
           <w:iCs/>
           <w:sz w:val="28"/>
         </w:rPr>
-        <w:t>(код поставщика</w:t>
-      </w:r>
-      <w:r>
-        <w:rPr>
-          <w:iCs/>
-          <w:sz w:val="28"/>
-        </w:rPr>
-        <w:t>/</w:t>
-      </w:r>
-      <w:r>
-        <w:rPr>
-          <w:iCs/>
-          <w:sz w:val="28"/>
-        </w:rPr>
-        <w:t>изготовителя) и атрибутами</w:t>
-      </w:r>
-      <w:r>
-        <w:rPr>
-          <w:iCs/>
-          <w:sz w:val="28"/>
-        </w:rPr>
-        <w:t xml:space="preserve">: </w:t>
+        <w:t xml:space="preserve">(код </w:t>
+      </w:r>
+      <w:r>
+        <w:rPr>
+          <w:iCs/>
+          <w:sz w:val="28"/>
+        </w:rPr>
+        <w:t>карты</w:t>
+      </w:r>
+      <w:r>
+        <w:rPr>
+          <w:iCs/>
+          <w:sz w:val="28"/>
+        </w:rPr>
+        <w:t>) и атрибут</w:t>
+      </w:r>
+      <w:r>
+        <w:rPr>
+          <w:iCs/>
+          <w:sz w:val="28"/>
+        </w:rPr>
+        <w:t xml:space="preserve">ом </w:t>
       </w:r>
       <w:r>
         <w:rPr>
@@ -2992,21 +3006,14 @@
           <w:sz w:val="28"/>
           <w:lang w:val="en-US"/>
         </w:rPr>
-        <w:t>Address</w:t>
-      </w:r>
-      <w:r>
-        <w:rPr>
-          <w:iCs/>
-          <w:sz w:val="28"/>
-        </w:rPr>
-        <w:t xml:space="preserve"> (адрес поставщика)</w:t>
-      </w:r>
-      <w:r>
-        <w:rPr>
-          <w:iCs/>
-          <w:sz w:val="28"/>
-        </w:rPr>
-        <w:t xml:space="preserve">, </w:t>
+        <w:t>map</w:t>
+      </w:r>
+      <w:r>
+        <w:rPr>
+          <w:iCs/>
+          <w:sz w:val="28"/>
+        </w:rPr>
+        <w:t>_</w:t>
       </w:r>
       <w:r>
         <w:rPr>
@@ -3014,14 +3021,28 @@
           <w:sz w:val="28"/>
           <w:lang w:val="en-US"/>
         </w:rPr>
-        <w:t>Phone</w:t>
-      </w:r>
-      <w:r>
-        <w:rPr>
-          <w:iCs/>
-          <w:sz w:val="28"/>
-        </w:rPr>
-        <w:t xml:space="preserve"> (номер телефона поставщика).</w:t>
+        <w:t>name</w:t>
+      </w:r>
+      <w:r>
+        <w:rPr>
+          <w:iCs/>
+          <w:sz w:val="28"/>
+        </w:rPr>
+        <w:t xml:space="preserve"> (</w:t>
+      </w:r>
+      <w:r>
+        <w:rPr>
+          <w:iCs/>
+          <w:sz w:val="28"/>
+        </w:rPr>
+        <w:t>название карты</w:t>
+      </w:r>
+      <w:r>
+        <w:rPr>
+          <w:iCs/>
+          <w:sz w:val="28"/>
+        </w:rPr>
+        <w:t>).</w:t>
       </w:r>
     </w:p>
     <w:p>
@@ -3045,7 +3066,7 @@
           <w:sz w:val="28"/>
           <w:lang w:val="en-US"/>
         </w:rPr>
-        <w:t>Ordered</w:t>
+        <w:t>Played</w:t>
       </w:r>
       <w:r>
         <w:rPr>
@@ -3060,7 +3081,7 @@
           <w:sz w:val="28"/>
           <w:lang w:val="en-US"/>
         </w:rPr>
-        <w:t>product</w:t>
+        <w:t>matches</w:t>
       </w:r>
       <w:r>
         <w:rPr>
@@ -3091,7 +3112,73 @@
           <w:sz w:val="28"/>
           <w:lang w:val="en-US"/>
         </w:rPr>
-        <w:t>ORDER</w:t>
+        <w:t>Matches</w:t>
+      </w:r>
+      <w:r>
+        <w:rPr>
+          <w:iCs/>
+          <w:sz w:val="28"/>
+        </w:rPr>
+        <w:t xml:space="preserve"> </w:t>
+      </w:r>
+      <w:r>
+        <w:rPr>
+          <w:iCs/>
+          <w:sz w:val="28"/>
+        </w:rPr>
+        <w:t xml:space="preserve">и </w:t>
+      </w:r>
+      <w:r>
+        <w:rPr>
+          <w:iCs/>
+          <w:sz w:val="28"/>
+          <w:lang w:val="en-US"/>
+        </w:rPr>
+        <w:t>Characters</w:t>
+      </w:r>
+      <w:r>
+        <w:rPr>
+          <w:iCs/>
+          <w:sz w:val="28"/>
+        </w:rPr>
+        <w:t xml:space="preserve"> сущность «</w:t>
+      </w:r>
+      <w:r>
+        <w:rPr>
+          <w:iCs/>
+          <w:sz w:val="28"/>
+        </w:rPr>
+        <w:t>сыгранного матча</w:t>
+      </w:r>
+      <w:r>
+        <w:rPr>
+          <w:iCs/>
+          <w:sz w:val="28"/>
+        </w:rPr>
+        <w:t xml:space="preserve">» с составным идентификатором, состоящим из идентификатора родительской сущности </w:t>
+      </w:r>
+      <w:r>
+        <w:rPr>
+          <w:iCs/>
+          <w:sz w:val="28"/>
+          <w:lang w:val="en-US"/>
+        </w:rPr>
+        <w:t>Characters</w:t>
+      </w:r>
+      <w:r>
+        <w:rPr>
+          <w:iCs/>
+          <w:sz w:val="28"/>
+        </w:rPr>
+        <w:t xml:space="preserve"> – </w:t>
+      </w:r>
+      <w:r>
+        <w:rPr>
+          <w:iCs/>
+          <w:sz w:val="28"/>
+          <w:lang w:val="en-US"/>
+        </w:rPr>
+        <w:t>Nickname</w:t>
       </w:r>
       <w:r>
         <w:rPr>
@@ -3106,14 +3193,14 @@
           <w:sz w:val="28"/>
           <w:lang w:val="en-US"/>
         </w:rPr>
-        <w:t>PRODUCT</w:t>
-      </w:r>
-      <w:r>
-        <w:rPr>
-          <w:iCs/>
-          <w:sz w:val="28"/>
-        </w:rPr>
-        <w:t xml:space="preserve"> сущность «корзины» с составным идентификатором, состоящим из идентификатора родительской сущности </w:t>
+        <w:t>Matches</w:t>
+      </w:r>
+      <w:r>
+        <w:rPr>
+          <w:iCs/>
+          <w:sz w:val="28"/>
+        </w:rPr>
+        <w:t xml:space="preserve"> – </w:t>
       </w:r>
       <w:r>
         <w:rPr>
@@ -3121,22 +3208,82 @@
           <w:sz w:val="28"/>
           <w:lang w:val="en-US"/>
         </w:rPr>
-        <w:t>ORDER</w:t>
-      </w:r>
-      <w:r>
-        <w:rPr>
-          <w:iCs/>
-          <w:sz w:val="28"/>
-        </w:rPr>
-        <w:t xml:space="preserve"> – </w:t>
-      </w:r>
+        <w:t>Match</w:t>
+      </w:r>
+      <w:r>
+        <w:rPr>
+          <w:iCs/>
+          <w:sz w:val="28"/>
+        </w:rPr>
+        <w:t>_</w:t>
+      </w:r>
+      <w:proofErr w:type="gramStart"/>
       <w:r>
         <w:rPr>
           <w:iCs/>
           <w:sz w:val="28"/>
           <w:lang w:val="en-US"/>
         </w:rPr>
-        <w:t>Number</w:t>
+        <w:t>code</w:t>
+      </w:r>
+      <w:r>
+        <w:rPr>
+          <w:iCs/>
+          <w:sz w:val="28"/>
+        </w:rPr>
+        <w:t xml:space="preserve">, </w:t>
+      </w:r>
+      <w:r>
+        <w:rPr>
+          <w:iCs/>
+          <w:sz w:val="28"/>
+        </w:rPr>
+        <w:t xml:space="preserve"> с</w:t>
+      </w:r>
+      <w:proofErr w:type="gramEnd"/>
+      <w:r>
+        <w:rPr>
+          <w:iCs/>
+          <w:sz w:val="28"/>
+        </w:rPr>
+        <w:t xml:space="preserve"> атрибутами: </w:t>
+      </w:r>
+      <w:r>
+        <w:rPr>
+          <w:iCs/>
+          <w:sz w:val="28"/>
+          <w:lang w:val="en-US"/>
+        </w:rPr>
+        <w:t>Result</w:t>
+      </w:r>
+      <w:r>
+        <w:rPr>
+          <w:iCs/>
+          <w:sz w:val="28"/>
+        </w:rPr>
+        <w:t xml:space="preserve"> (</w:t>
+      </w:r>
+      <w:r>
+        <w:rPr>
+          <w:iCs/>
+          <w:sz w:val="28"/>
+        </w:rPr>
+        <w:t>результат матча</w:t>
+      </w:r>
+      <w:r>
+        <w:rPr>
+          <w:iCs/>
+          <w:sz w:val="28"/>
+        </w:rPr>
+        <w:t xml:space="preserve">), </w:t>
+      </w:r>
+      <w:r>
+        <w:rPr>
+          <w:iCs/>
+          <w:sz w:val="28"/>
+          <w:lang w:val="en-US"/>
+        </w:rPr>
+        <w:t>Balance</w:t>
       </w:r>
       <w:r>
         <w:rPr>
@@ -3151,119 +3298,28 @@
           <w:sz w:val="28"/>
           <w:lang w:val="en-US"/>
         </w:rPr>
-        <w:t>of</w:t>
-      </w:r>
-      <w:r>
-        <w:rPr>
-          <w:iCs/>
-          <w:sz w:val="28"/>
-        </w:rPr>
-        <w:t>_</w:t>
-      </w:r>
-      <w:r>
-        <w:rPr>
-          <w:iCs/>
-          <w:sz w:val="28"/>
-          <w:lang w:val="en-US"/>
-        </w:rPr>
-        <w:t>order</w:t>
-      </w:r>
-      <w:r>
-        <w:rPr>
-          <w:iCs/>
-          <w:sz w:val="28"/>
-        </w:rPr>
-        <w:t xml:space="preserve"> и </w:t>
-      </w:r>
-      <w:r>
-        <w:rPr>
-          <w:iCs/>
-          <w:sz w:val="28"/>
-          <w:lang w:val="en-US"/>
-        </w:rPr>
-        <w:t>PRODUCT</w:t>
-      </w:r>
-      <w:r>
-        <w:rPr>
-          <w:iCs/>
-          <w:sz w:val="28"/>
-        </w:rPr>
-        <w:t xml:space="preserve"> – </w:t>
-      </w:r>
-      <w:r>
-        <w:rPr>
-          <w:iCs/>
-          <w:sz w:val="28"/>
-          <w:lang w:val="en-US"/>
-        </w:rPr>
-        <w:t>Item</w:t>
-      </w:r>
-      <w:r>
-        <w:rPr>
-          <w:iCs/>
-          <w:sz w:val="28"/>
-        </w:rPr>
-        <w:t>_</w:t>
-      </w:r>
-      <w:r>
-        <w:rPr>
-          <w:iCs/>
-          <w:sz w:val="28"/>
-          <w:lang w:val="en-US"/>
-        </w:rPr>
-        <w:t>number</w:t>
-      </w:r>
-      <w:r>
-        <w:rPr>
-          <w:iCs/>
-          <w:sz w:val="28"/>
-        </w:rPr>
-        <w:t xml:space="preserve"> (артикль товара) с атрибутами: </w:t>
-      </w:r>
-      <w:r>
-        <w:rPr>
-          <w:iCs/>
-          <w:sz w:val="28"/>
-          <w:lang w:val="en-US"/>
-        </w:rPr>
-        <w:t>Volume</w:t>
-      </w:r>
-      <w:r>
-        <w:rPr>
-          <w:iCs/>
-          <w:sz w:val="28"/>
-        </w:rPr>
-        <w:t xml:space="preserve"> (количество), </w:t>
-      </w:r>
-      <w:r>
-        <w:rPr>
-          <w:iCs/>
-          <w:sz w:val="28"/>
-          <w:lang w:val="en-US"/>
-        </w:rPr>
-        <w:t>total</w:t>
-      </w:r>
-      <w:r>
-        <w:rPr>
-          <w:iCs/>
-          <w:sz w:val="28"/>
-        </w:rPr>
-        <w:t>_</w:t>
-      </w:r>
-      <w:r>
-        <w:rPr>
-          <w:iCs/>
-          <w:sz w:val="28"/>
-          <w:lang w:val="en-US"/>
-        </w:rPr>
-        <w:t>price</w:t>
-      </w:r>
-      <w:r>
-        <w:rPr>
-          <w:iCs/>
-          <w:sz w:val="28"/>
-        </w:rPr>
-        <w:t xml:space="preserve"> (стоимость).</w:t>
+        <w:t>change</w:t>
+      </w:r>
+      <w:r>
+        <w:rPr>
+          <w:iCs/>
+          <w:sz w:val="28"/>
+        </w:rPr>
+        <w:t xml:space="preserve"> (</w:t>
+      </w:r>
+      <w:r>
+        <w:rPr>
+          <w:iCs/>
+          <w:sz w:val="28"/>
+        </w:rPr>
+        <w:t>изменение баланса персонажа</w:t>
+      </w:r>
+      <w:r>
+        <w:rPr>
+          <w:iCs/>
+          <w:sz w:val="28"/>
+        </w:rPr>
+        <w:t>).</w:t>
       </w:r>
     </w:p>
     <w:p>
@@ -3281,21 +3337,38 @@
     <w:p>
       <w:pPr>
         <w:pStyle w:val="a4"/>
-        <w:spacing w:before="240" w:after="240" w:line="360" w:lineRule="auto"/>
-        <w:ind w:left="0"/>
+        <w:spacing w:before="240" w:line="360" w:lineRule="auto"/>
+        <w:ind w:left="851" w:firstLine="0"/>
         <w:jc w:val="both"/>
         <w:rPr>
           <w:iCs/>
           <w:sz w:val="28"/>
         </w:rPr>
       </w:pPr>
-      <w:r>
-        <w:rPr>
-          <w:iCs/>
-          <w:sz w:val="28"/>
-        </w:rPr>
-        <w:t>Между выделенными сущностями были построены связи, отвечающие ранее сформулированным требованиям.</w:t>
-      </w:r>
+    </w:p>
+    <w:p>
+      <w:pPr>
+        <w:pStyle w:val="a4"/>
+        <w:spacing w:before="240" w:line="360" w:lineRule="auto"/>
+        <w:ind w:left="851" w:firstLine="0"/>
+        <w:jc w:val="both"/>
+        <w:rPr>
+          <w:iCs/>
+          <w:sz w:val="28"/>
+        </w:rPr>
+      </w:pPr>
+    </w:p>
+    <w:p>
+      <w:pPr>
+        <w:pStyle w:val="a4"/>
+        <w:spacing w:before="240" w:line="360" w:lineRule="auto"/>
+        <w:ind w:left="851" w:firstLine="0"/>
+        <w:jc w:val="both"/>
+        <w:rPr>
+          <w:iCs/>
+          <w:sz w:val="28"/>
+        </w:rPr>
+      </w:pPr>
     </w:p>
     <w:p>
       <w:pPr>
@@ -3308,6 +3381,14 @@
           <w:sz w:val="28"/>
         </w:rPr>
       </w:pPr>
+      <w:r>
+        <w:rPr>
+          <w:iCs/>
+          <w:sz w:val="28"/>
+        </w:rPr>
+        <w:lastRenderedPageBreak/>
+        <w:t>Между выделенными сущностями были построены связи, отвечающие ранее сформулированным требованиям.</w:t>
+      </w:r>
     </w:p>
     <w:p>
       <w:pPr>
@@ -3320,81 +3401,6 @@
           <w:sz w:val="28"/>
         </w:rPr>
       </w:pPr>
-      <w:r>
-        <w:rPr>
-          <w:iCs/>
-          <w:sz w:val="28"/>
-          <w:lang w:val="en-US"/>
-        </w:rPr>
-        <w:lastRenderedPageBreak/>
-        <w:t>C</w:t>
-      </w:r>
-      <w:r>
-        <w:rPr>
-          <w:iCs/>
-          <w:sz w:val="28"/>
-          <w:lang w:val="en-US"/>
-        </w:rPr>
-        <w:t>lient</w:t>
-      </w:r>
-      <w:r>
-        <w:rPr>
-          <w:iCs/>
-          <w:sz w:val="28"/>
-        </w:rPr>
-        <w:t xml:space="preserve"> </w:t>
-      </w:r>
-      <w:r>
-        <w:rPr>
-          <w:iCs/>
-          <w:sz w:val="28"/>
-        </w:rPr>
-        <w:t>–</w:t>
-      </w:r>
-      <w:r>
-        <w:rPr>
-          <w:iCs/>
-          <w:sz w:val="28"/>
-        </w:rPr>
-        <w:t xml:space="preserve"> </w:t>
-      </w:r>
-      <w:r>
-        <w:rPr>
-          <w:iCs/>
-          <w:sz w:val="28"/>
-          <w:lang w:val="en-US"/>
-        </w:rPr>
-        <w:t>O</w:t>
-      </w:r>
-      <w:r>
-        <w:rPr>
-          <w:iCs/>
-          <w:sz w:val="28"/>
-          <w:lang w:val="en-US"/>
-        </w:rPr>
-        <w:t>rder</w:t>
-      </w:r>
-      <w:r>
-        <w:rPr>
-          <w:iCs/>
-          <w:sz w:val="28"/>
-        </w:rPr>
-        <w:t xml:space="preserve">: </w:t>
-      </w:r>
-      <w:r>
-        <w:rPr>
-          <w:iCs/>
-          <w:sz w:val="28"/>
-        </w:rPr>
-        <w:t>п</w:t>
-      </w:r>
-      <w:r>
-        <w:rPr>
-          <w:iCs/>
-          <w:sz w:val="28"/>
-        </w:rPr>
-        <w:t>ри условии, что у заказа может быть ровно один клиент, а у клиента может быть либо несколько, либо ни одного заказа, клиент связан с заказом связью типа «один-ко-многим», а минимальное кардинальное число у клиента равно 1, а у заказа – 0.</w:t>
-      </w:r>
     </w:p>
     <w:p>
       <w:pPr>
@@ -3413,7 +3419,7 @@
           <w:sz w:val="28"/>
           <w:lang w:val="en-US"/>
         </w:rPr>
-        <w:t>Shop</w:t>
+        <w:t>Players</w:t>
       </w:r>
       <w:r>
         <w:rPr>
@@ -3442,15 +3448,7 @@
           <w:sz w:val="28"/>
           <w:lang w:val="en-US"/>
         </w:rPr>
-        <w:t>O</w:t>
-      </w:r>
-      <w:r>
-        <w:rPr>
-          <w:iCs/>
-          <w:sz w:val="28"/>
-          <w:lang w:val="en-US"/>
-        </w:rPr>
-        <w:t>rder</w:t>
+        <w:t>Characters</w:t>
       </w:r>
       <w:r>
         <w:rPr>
@@ -3464,42 +3462,149 @@
           <w:iCs/>
           <w:sz w:val="28"/>
         </w:rPr>
-        <w:t>а</w:t>
-      </w:r>
-      <w:r>
-        <w:rPr>
-          <w:iCs/>
-          <w:sz w:val="28"/>
-        </w:rPr>
-        <w:t xml:space="preserve">бсолютно такая же связь возникает между </w:t>
-      </w:r>
-      <w:r>
-        <w:rPr>
-          <w:iCs/>
-          <w:sz w:val="28"/>
-        </w:rPr>
-        <w:t>магазином</w:t>
-      </w:r>
-      <w:r>
-        <w:rPr>
-          <w:iCs/>
-          <w:sz w:val="28"/>
-        </w:rPr>
-        <w:t xml:space="preserve"> и заказом, так как у заказа также может быть ровно один </w:t>
-      </w:r>
-      <w:r>
-        <w:rPr>
-          <w:iCs/>
-          <w:sz w:val="28"/>
-        </w:rPr>
-        <w:t>магазин</w:t>
-      </w:r>
-      <w:r>
-        <w:rPr>
-          <w:iCs/>
-          <w:sz w:val="28"/>
-        </w:rPr>
-        <w:t>.</w:t>
+        <w:t>п</w:t>
+      </w:r>
+      <w:r>
+        <w:rPr>
+          <w:iCs/>
+          <w:sz w:val="28"/>
+        </w:rPr>
+        <w:t xml:space="preserve">ри условии, что у </w:t>
+      </w:r>
+      <w:r>
+        <w:rPr>
+          <w:iCs/>
+          <w:sz w:val="28"/>
+        </w:rPr>
+        <w:t>персонажа</w:t>
+      </w:r>
+      <w:r>
+        <w:rPr>
+          <w:iCs/>
+          <w:sz w:val="28"/>
+        </w:rPr>
+        <w:t xml:space="preserve"> может быть ровно один </w:t>
+      </w:r>
+      <w:r>
+        <w:rPr>
+          <w:iCs/>
+          <w:sz w:val="28"/>
+        </w:rPr>
+        <w:t>игрок</w:t>
+      </w:r>
+      <w:r>
+        <w:rPr>
+          <w:iCs/>
+          <w:sz w:val="28"/>
+        </w:rPr>
+        <w:t>/</w:t>
+      </w:r>
+      <w:r>
+        <w:rPr>
+          <w:iCs/>
+          <w:sz w:val="28"/>
+        </w:rPr>
+        <w:t>владелец</w:t>
+      </w:r>
+      <w:r>
+        <w:rPr>
+          <w:iCs/>
+          <w:sz w:val="28"/>
+        </w:rPr>
+        <w:t xml:space="preserve">, а у </w:t>
+      </w:r>
+      <w:r>
+        <w:rPr>
+          <w:iCs/>
+          <w:sz w:val="28"/>
+        </w:rPr>
+        <w:t>игрока</w:t>
+      </w:r>
+      <w:r>
+        <w:rPr>
+          <w:iCs/>
+          <w:sz w:val="28"/>
+        </w:rPr>
+        <w:t xml:space="preserve"> может быть либо несколько, либо ни одного </w:t>
+      </w:r>
+      <w:r>
+        <w:rPr>
+          <w:iCs/>
+          <w:sz w:val="28"/>
+        </w:rPr>
+        <w:t>персонажа</w:t>
+      </w:r>
+      <w:r>
+        <w:rPr>
+          <w:iCs/>
+          <w:sz w:val="28"/>
+        </w:rPr>
+        <w:t xml:space="preserve">, </w:t>
+      </w:r>
+      <w:r>
+        <w:rPr>
+          <w:iCs/>
+          <w:sz w:val="28"/>
+        </w:rPr>
+        <w:t>игрок</w:t>
+      </w:r>
+      <w:r>
+        <w:rPr>
+          <w:iCs/>
+          <w:sz w:val="28"/>
+        </w:rPr>
+        <w:t xml:space="preserve"> связан с </w:t>
+      </w:r>
+      <w:r>
+        <w:rPr>
+          <w:iCs/>
+          <w:sz w:val="28"/>
+        </w:rPr>
+        <w:t>персонажами</w:t>
+      </w:r>
+      <w:r>
+        <w:rPr>
+          <w:iCs/>
+          <w:sz w:val="28"/>
+        </w:rPr>
+        <w:t xml:space="preserve"> связью типа «один-ко-многим», а минимальное кардинальное число у </w:t>
+      </w:r>
+      <w:r>
+        <w:rPr>
+          <w:iCs/>
+          <w:sz w:val="28"/>
+        </w:rPr>
+        <w:t xml:space="preserve">игрока </w:t>
+      </w:r>
+      <w:r>
+        <w:rPr>
+          <w:iCs/>
+          <w:sz w:val="28"/>
+        </w:rPr>
+        <w:t xml:space="preserve">равно 1, а у </w:t>
+      </w:r>
+      <w:proofErr w:type="gramStart"/>
+      <w:r>
+        <w:rPr>
+          <w:iCs/>
+          <w:sz w:val="28"/>
+        </w:rPr>
+        <w:t xml:space="preserve">персонажей </w:t>
+      </w:r>
+      <w:r>
+        <w:rPr>
+          <w:iCs/>
+          <w:sz w:val="28"/>
+        </w:rPr>
+        <w:t xml:space="preserve"> –</w:t>
+      </w:r>
+      <w:proofErr w:type="gramEnd"/>
+      <w:r>
+        <w:rPr>
+          <w:iCs/>
+          <w:sz w:val="28"/>
+        </w:rPr>
+        <w:t xml:space="preserve"> 0.</w:t>
       </w:r>
     </w:p>
     <w:p>
@@ -3519,7 +3624,7 @@
           <w:sz w:val="28"/>
           <w:lang w:val="en-US"/>
         </w:rPr>
-        <w:t>Supplier</w:t>
+        <w:t>Maps</w:t>
       </w:r>
       <w:r>
         <w:rPr>
@@ -3548,7 +3653,7 @@
           <w:sz w:val="28"/>
           <w:lang w:val="en-US"/>
         </w:rPr>
-        <w:t>Product</w:t>
+        <w:t>Matches</w:t>
       </w:r>
       <w:r>
         <w:rPr>
@@ -3562,7 +3667,84 @@
           <w:iCs/>
           <w:sz w:val="28"/>
         </w:rPr>
-        <w:t>абсолютно такая же связь возникает между поставщиком и продуктами, так как у продукта также может быть ровно один поставщик.</w:t>
+        <w:t>а</w:t>
+      </w:r>
+      <w:r>
+        <w:rPr>
+          <w:iCs/>
+          <w:sz w:val="28"/>
+        </w:rPr>
+        <w:t xml:space="preserve">бсолютно такая же связь возникает между </w:t>
+      </w:r>
+      <w:r>
+        <w:rPr>
+          <w:iCs/>
+          <w:sz w:val="28"/>
+        </w:rPr>
+        <w:t>пулом карт</w:t>
+      </w:r>
+      <w:r>
+        <w:rPr>
+          <w:iCs/>
+          <w:sz w:val="28"/>
+        </w:rPr>
+        <w:t xml:space="preserve"> и </w:t>
+      </w:r>
+      <w:r>
+        <w:rPr>
+          <w:iCs/>
+          <w:sz w:val="28"/>
+        </w:rPr>
+        <w:t>пулом матчей</w:t>
+      </w:r>
+      <w:r>
+        <w:rPr>
+          <w:iCs/>
+          <w:sz w:val="28"/>
+        </w:rPr>
+        <w:t xml:space="preserve">, так как у </w:t>
+      </w:r>
+      <w:r>
+        <w:rPr>
+          <w:iCs/>
+          <w:sz w:val="28"/>
+        </w:rPr>
+        <w:t>матча</w:t>
+      </w:r>
+      <w:r>
+        <w:rPr>
+          <w:iCs/>
+          <w:sz w:val="28"/>
+        </w:rPr>
+        <w:t xml:space="preserve"> также может быть ровно од</w:t>
+      </w:r>
+      <w:r>
+        <w:rPr>
+          <w:iCs/>
+          <w:sz w:val="28"/>
+        </w:rPr>
+        <w:t>на</w:t>
+      </w:r>
+      <w:r>
+        <w:rPr>
+          <w:iCs/>
+          <w:sz w:val="28"/>
+        </w:rPr>
+        <w:t xml:space="preserve"> </w:t>
+      </w:r>
+      <w:r>
+        <w:rPr>
+          <w:iCs/>
+          <w:sz w:val="28"/>
+        </w:rPr>
+        <w:t>карта</w:t>
+      </w:r>
+      <w:r>
+        <w:rPr>
+          <w:iCs/>
+          <w:sz w:val="28"/>
+        </w:rPr>
+        <w:t>.</w:t>
       </w:r>
     </w:p>
     <w:p>
@@ -3582,14 +3764,28 @@
           <w:sz w:val="28"/>
           <w:lang w:val="en-US"/>
         </w:rPr>
-        <w:t>Order</w:t>
-      </w:r>
-      <w:r>
-        <w:rPr>
-          <w:iCs/>
-          <w:sz w:val="28"/>
-        </w:rPr>
-        <w:t xml:space="preserve"> – </w:t>
+        <w:t>Characters</w:t>
+      </w:r>
+      <w:r>
+        <w:rPr>
+          <w:iCs/>
+          <w:sz w:val="28"/>
+        </w:rPr>
+        <w:t xml:space="preserve"> </w:t>
+      </w:r>
+      <w:r>
+        <w:rPr>
+          <w:iCs/>
+          <w:sz w:val="28"/>
+        </w:rPr>
+        <w:t>–</w:t>
+      </w:r>
+      <w:r>
+        <w:rPr>
+          <w:iCs/>
+          <w:sz w:val="28"/>
+        </w:rPr>
+        <w:t xml:space="preserve"> </w:t>
       </w:r>
       <w:r>
         <w:rPr>
@@ -3597,7 +3793,7 @@
           <w:sz w:val="28"/>
           <w:lang w:val="en-US"/>
         </w:rPr>
-        <w:t>Ordered</w:t>
+        <w:t>Played</w:t>
       </w:r>
       <w:r>
         <w:rPr>
@@ -3612,7 +3808,7 @@
           <w:sz w:val="28"/>
           <w:lang w:val="en-US"/>
         </w:rPr>
-        <w:t>product</w:t>
+        <w:t>match</w:t>
       </w:r>
       <w:r>
         <w:rPr>
@@ -3626,97 +3822,65 @@
           <w:iCs/>
           <w:sz w:val="28"/>
         </w:rPr>
-        <w:t xml:space="preserve">Между заказом и </w:t>
-      </w:r>
-      <w:proofErr w:type="spellStart"/>
-      <w:r>
-        <w:rPr>
-          <w:iCs/>
-          <w:sz w:val="28"/>
-        </w:rPr>
-        <w:t>подзаказом</w:t>
-      </w:r>
-      <w:proofErr w:type="spellEnd"/>
-      <w:r>
-        <w:rPr>
-          <w:iCs/>
-          <w:sz w:val="28"/>
-        </w:rPr>
-        <w:t xml:space="preserve"> возникает связь типа «один-ко-многим» с единицами в качестве минимальных кардинальных чисел для обеих сущностей, так как у заказа может быть от 1 до </w:t>
-      </w:r>
-      <w:r>
-        <w:rPr>
-          <w:iCs/>
-          <w:sz w:val="28"/>
-          <w:lang w:val="en-US"/>
-        </w:rPr>
-        <w:t>N</w:t>
-      </w:r>
-      <w:r>
-        <w:rPr>
-          <w:iCs/>
-          <w:sz w:val="28"/>
-        </w:rPr>
-        <w:t xml:space="preserve"> </w:t>
-      </w:r>
-      <w:proofErr w:type="spellStart"/>
-      <w:r>
-        <w:rPr>
-          <w:iCs/>
-          <w:sz w:val="28"/>
-        </w:rPr>
-        <w:t>подзаказов</w:t>
-      </w:r>
-      <w:proofErr w:type="spellEnd"/>
-      <w:r>
-        <w:rPr>
-          <w:iCs/>
-          <w:sz w:val="28"/>
-        </w:rPr>
-        <w:t xml:space="preserve"> (заказ без </w:t>
-      </w:r>
-      <w:proofErr w:type="spellStart"/>
-      <w:r>
-        <w:rPr>
-          <w:iCs/>
-          <w:sz w:val="28"/>
-        </w:rPr>
-        <w:t>подзаказов</w:t>
-      </w:r>
-      <w:proofErr w:type="spellEnd"/>
-      <w:r>
-        <w:rPr>
-          <w:iCs/>
-          <w:sz w:val="28"/>
-        </w:rPr>
-        <w:t xml:space="preserve"> не может существовать), а каждому </w:t>
-      </w:r>
-      <w:proofErr w:type="spellStart"/>
-      <w:r>
-        <w:rPr>
-          <w:iCs/>
-          <w:sz w:val="28"/>
-        </w:rPr>
-        <w:t>подзаказу</w:t>
-      </w:r>
-      <w:proofErr w:type="spellEnd"/>
-      <w:r>
-        <w:rPr>
-          <w:iCs/>
-          <w:sz w:val="28"/>
-        </w:rPr>
-        <w:t xml:space="preserve"> </w:t>
-      </w:r>
-      <w:bookmarkStart w:id="4" w:name="_GoBack"/>
-      <w:r>
-        <w:rPr>
-          <w:iCs/>
-          <w:sz w:val="28"/>
-        </w:rPr>
-        <w:t>соответствует ровно один заказ.</w:t>
-      </w:r>
-    </w:p>
-    <w:bookmarkEnd w:id="4"/>
+        <w:t xml:space="preserve">абсолютно такая же связь возникает между </w:t>
+      </w:r>
+      <w:r>
+        <w:rPr>
+          <w:iCs/>
+          <w:sz w:val="28"/>
+        </w:rPr>
+        <w:t>персонажами</w:t>
+      </w:r>
+      <w:r>
+        <w:rPr>
+          <w:iCs/>
+          <w:sz w:val="28"/>
+        </w:rPr>
+        <w:t xml:space="preserve"> и </w:t>
+      </w:r>
+      <w:r>
+        <w:rPr>
+          <w:iCs/>
+          <w:sz w:val="28"/>
+        </w:rPr>
+        <w:t>сыгранным матчем</w:t>
+      </w:r>
+      <w:r>
+        <w:rPr>
+          <w:iCs/>
+          <w:sz w:val="28"/>
+        </w:rPr>
+        <w:t xml:space="preserve">, так как у </w:t>
+      </w:r>
+      <w:r>
+        <w:rPr>
+          <w:iCs/>
+          <w:sz w:val="28"/>
+        </w:rPr>
+        <w:t>сыгранного матча</w:t>
+      </w:r>
+      <w:r>
+        <w:rPr>
+          <w:iCs/>
+          <w:sz w:val="28"/>
+        </w:rPr>
+        <w:t xml:space="preserve"> также может быть ровно один </w:t>
+      </w:r>
+      <w:r>
+        <w:rPr>
+          <w:iCs/>
+          <w:sz w:val="28"/>
+        </w:rPr>
+        <w:t>персонаж</w:t>
+      </w:r>
+      <w:r>
+        <w:rPr>
+          <w:iCs/>
+          <w:sz w:val="28"/>
+        </w:rPr>
+        <w:t>.</w:t>
+      </w:r>
+    </w:p>
     <w:p>
       <w:pPr>
         <w:pStyle w:val="a4"/>
@@ -3734,7 +3898,22 @@
           <w:sz w:val="28"/>
           <w:lang w:val="en-US"/>
         </w:rPr>
-        <w:t>Product</w:t>
+        <w:t>Played</w:t>
+      </w:r>
+      <w:r>
+        <w:rPr>
+          <w:iCs/>
+          <w:sz w:val="28"/>
+        </w:rPr>
+        <w:t>_</w:t>
+      </w:r>
+      <w:r>
+        <w:rPr>
+          <w:iCs/>
+          <w:sz w:val="28"/>
+          <w:lang w:val="en-US"/>
+        </w:rPr>
+        <w:t>matches</w:t>
       </w:r>
       <w:r>
         <w:rPr>
@@ -3749,22 +3928,7 @@
           <w:sz w:val="28"/>
           <w:lang w:val="en-US"/>
         </w:rPr>
-        <w:t>Ordered</w:t>
-      </w:r>
-      <w:r>
-        <w:rPr>
-          <w:iCs/>
-          <w:sz w:val="28"/>
-        </w:rPr>
-        <w:t>_</w:t>
-      </w:r>
-      <w:r>
-        <w:rPr>
-          <w:iCs/>
-          <w:sz w:val="28"/>
-          <w:lang w:val="en-US"/>
-        </w:rPr>
-        <w:t>product</w:t>
+        <w:t>Matches</w:t>
       </w:r>
       <w:r>
         <w:rPr>
@@ -3778,73 +3942,59 @@
           <w:iCs/>
           <w:sz w:val="28"/>
         </w:rPr>
-        <w:t xml:space="preserve">Между продуктами и </w:t>
-      </w:r>
-      <w:proofErr w:type="spellStart"/>
-      <w:r>
-        <w:rPr>
-          <w:iCs/>
-          <w:sz w:val="28"/>
-        </w:rPr>
-        <w:t>подзаказом</w:t>
-      </w:r>
-      <w:proofErr w:type="spellEnd"/>
-      <w:r>
-        <w:rPr>
-          <w:iCs/>
-          <w:sz w:val="28"/>
-        </w:rPr>
-        <w:t xml:space="preserve"> возникает связь типа «один-ко-многим.</w:t>
-      </w:r>
-      <w:r>
-        <w:rPr>
-          <w:iCs/>
-          <w:sz w:val="28"/>
-        </w:rPr>
-        <w:t xml:space="preserve"> Заказанному продукту соответствует соответствующий продукт кардинальное число равняется 1</w:t>
-      </w:r>
-      <w:r>
-        <w:rPr>
-          <w:iCs/>
-          <w:sz w:val="28"/>
-        </w:rPr>
-        <w:t xml:space="preserve">, </w:t>
-      </w:r>
-      <w:r>
-        <w:rPr>
-          <w:iCs/>
-          <w:sz w:val="28"/>
-        </w:rPr>
-        <w:t>продукт может быть заказан либо 0 раз</w:t>
-      </w:r>
-      <w:r>
-        <w:rPr>
-          <w:iCs/>
-          <w:sz w:val="28"/>
-        </w:rPr>
-        <w:t xml:space="preserve">, </w:t>
-      </w:r>
-      <w:r>
-        <w:rPr>
-          <w:iCs/>
-          <w:sz w:val="28"/>
-        </w:rPr>
-        <w:t>либо быть заказан множество раз</w:t>
-      </w:r>
-      <w:r>
-        <w:rPr>
-          <w:iCs/>
-          <w:sz w:val="28"/>
-        </w:rPr>
-        <w:t xml:space="preserve">, </w:t>
-      </w:r>
-      <w:r>
-        <w:rPr>
-          <w:iCs/>
-          <w:sz w:val="28"/>
-        </w:rPr>
-        <w:t>минимальное кардинальное число равно 0.</w:t>
-      </w:r>
+        <w:t xml:space="preserve">Между </w:t>
+      </w:r>
+      <w:r>
+        <w:rPr>
+          <w:iCs/>
+          <w:sz w:val="28"/>
+        </w:rPr>
+        <w:t>общим пулом карт</w:t>
+      </w:r>
+      <w:r>
+        <w:rPr>
+          <w:iCs/>
+          <w:sz w:val="28"/>
+        </w:rPr>
+        <w:t xml:space="preserve"> и </w:t>
+      </w:r>
+      <w:r>
+        <w:rPr>
+          <w:iCs/>
+          <w:sz w:val="28"/>
+        </w:rPr>
+        <w:t>сыгранным матчем</w:t>
+      </w:r>
+      <w:r>
+        <w:rPr>
+          <w:iCs/>
+          <w:sz w:val="28"/>
+        </w:rPr>
+        <w:t xml:space="preserve"> возникает связь типа «один-ко-</w:t>
+      </w:r>
+      <w:r>
+        <w:rPr>
+          <w:iCs/>
+          <w:sz w:val="28"/>
+        </w:rPr>
+        <w:t>одному</w:t>
+      </w:r>
+      <w:r>
+        <w:rPr>
+          <w:iCs/>
+          <w:sz w:val="28"/>
+        </w:rPr>
+        <w:t xml:space="preserve">» с единицами в качестве минимальных кардинальных чисел для обеих сущностей, так как </w:t>
+      </w:r>
+      <w:r>
+        <w:rPr>
+          <w:iCs/>
+          <w:sz w:val="28"/>
+        </w:rPr>
+        <w:t>каждому сыгранному матчу соответствует ровно один матч из общего пула и наоборот</w:t>
+      </w:r>
+      <w:bookmarkStart w:id="4" w:name="_GoBack"/>
+      <w:bookmarkEnd w:id="4"/>
     </w:p>
     <w:p>
       <w:pPr>
@@ -3862,13 +4012,13 @@
         <mc:AlternateContent>
           <mc:Choice Requires="wps">
             <w:drawing>
-              <wp:anchor distT="0" distB="0" distL="114300" distR="114300" simplePos="0" relativeHeight="251662336" behindDoc="0" locked="0" layoutInCell="1" allowOverlap="1" wp14:anchorId="5E3A8017" wp14:editId="0550DA49">
+              <wp:anchor distT="0" distB="0" distL="114300" distR="114300" simplePos="0" relativeHeight="251662336" behindDoc="0" locked="0" layoutInCell="1" allowOverlap="1" wp14:anchorId="2E5EC8E2" wp14:editId="054D609E">
                 <wp:simplePos x="0" y="0"/>
-                <wp:positionH relativeFrom="margin">
+                <wp:positionH relativeFrom="page">
                   <wp:align>center</wp:align>
                 </wp:positionH>
                 <wp:positionV relativeFrom="paragraph">
-                  <wp:posOffset>3921010</wp:posOffset>
+                  <wp:posOffset>4695825</wp:posOffset>
                 </wp:positionV>
                 <wp:extent cx="2389505" cy="635"/>
                 <wp:effectExtent l="0" t="0" r="0" b="8255"/>
@@ -3977,11 +4127,11 @@
           </mc:Choice>
           <mc:Fallback>
             <w:pict>
-              <v:shapetype w14:anchorId="5E3A8017" id="_x0000_t202" coordsize="21600,21600" o:spt="202" path="m,l,21600r21600,l21600,xe">
+              <v:shapetype w14:anchorId="2E5EC8E2" id="_x0000_t202" coordsize="21600,21600" o:spt="202" path="m,l,21600r21600,l21600,xe">
                 <v:stroke joinstyle="miter"/>
                 <v:path gradientshapeok="t" o:connecttype="rect"/>
               </v:shapetype>
-              <v:shape id="Надпись 2" o:spid="_x0000_s1026" type="#_x0000_t202" style="position:absolute;margin-left:0;margin-top:308.75pt;width:188.15pt;height:.05pt;z-index:251662336;visibility:visible;mso-wrap-style:square;mso-width-percent:0;mso-wrap-distance-left:9pt;mso-wrap-distance-top:0;mso-wrap-distance-right:9pt;mso-wrap-distance-bottom:0;mso-position-horizontal:center;mso-position-horizontal-relative:margin;mso-position-vertical:absolute;mso-position-vertical-relative:text;mso-width-percent:0;mso-width-relative:margin;v-text-anchor:top" o:gfxdata="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" stroked="f">
+              <v:shape id="Надпись 2" o:spid="_x0000_s1026" type="#_x0000_t202" style="position:absolute;margin-left:0;margin-top:369.75pt;width:188.15pt;height:.05pt;z-index:251662336;visibility:visible;mso-wrap-style:square;mso-width-percent:0;mso-wrap-distance-left:9pt;mso-wrap-distance-top:0;mso-wrap-distance-right:9pt;mso-wrap-distance-bottom:0;mso-position-horizontal:center;mso-position-horizontal-relative:page;mso-position-vertical:absolute;mso-position-vertical-relative:text;mso-width-percent:0;mso-width-relative:margin;v-text-anchor:top" o:gfxdata="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" stroked="f">
                 <v:textbox style="mso-fit-shape-to-text:t" inset="0,0,0,0">
                   <w:txbxContent>
                     <w:p>
@@ -4048,7 +4198,7 @@
                     </w:p>
                   </w:txbxContent>
                 </v:textbox>
-                <w10:wrap type="square" anchorx="margin"/>
+                <w10:wrap type="square" anchorx="page"/>
               </v:shape>
             </w:pict>
           </mc:Fallback>
@@ -4060,10 +4210,18 @@
           <w:lang w:eastAsia="ru-RU"/>
         </w:rPr>
         <w:drawing>
-          <wp:inline distT="0" distB="0" distL="0" distR="0" wp14:anchorId="78098D93" wp14:editId="21892EB3">
-            <wp:extent cx="5940425" cy="3860165"/>
-            <wp:effectExtent l="0" t="0" r="3175" b="6985"/>
-            <wp:docPr id="3" name="Рисунок 3"/>
+          <wp:anchor distT="0" distB="0" distL="114300" distR="114300" simplePos="0" relativeHeight="251663360" behindDoc="0" locked="0" layoutInCell="1" allowOverlap="1" wp14:anchorId="016F3D00" wp14:editId="2383E3F8">
+            <wp:simplePos x="0" y="0"/>
+            <wp:positionH relativeFrom="page">
+              <wp:align>center</wp:align>
+            </wp:positionH>
+            <wp:positionV relativeFrom="paragraph">
+              <wp:posOffset>-609600</wp:posOffset>
+            </wp:positionV>
+            <wp:extent cx="4690745" cy="5909945"/>
+            <wp:effectExtent l="0" t="0" r="0" b="0"/>
+            <wp:wrapSquare wrapText="bothSides"/>
+            <wp:docPr id="1" name="Рисунок 1"/>
             <wp:cNvGraphicFramePr>
               <a:graphicFrameLocks xmlns:a="http://schemas.openxmlformats.org/drawingml/2006/main" noChangeAspect="1"/>
             </wp:cNvGraphicFramePr>
@@ -4071,12 +4229,21 @@
               <a:graphicData uri="http://schemas.openxmlformats.org/drawingml/2006/picture">
                 <pic:pic xmlns:pic="http://schemas.openxmlformats.org/drawingml/2006/picture">
                   <pic:nvPicPr>
-                    <pic:cNvPr id="3" name="Без имени.png"/>
+                    <pic:cNvPr id="1" name=""/>
                     <pic:cNvPicPr/>
                   </pic:nvPicPr>
                   <pic:blipFill>
                     <a:blip r:embed="rId7">
                       <a:extLst>
+                        <a:ext uri="{BEBA8EAE-BF5A-486C-A8C5-ECC9F3942E4B}">
+                          <a14:imgProps xmlns:a14="http://schemas.microsoft.com/office/drawing/2010/main">
+                            <a14:imgLayer r:embed="rId8">
+                              <a14:imgEffect>
+                                <a14:sharpenSoften amount="50000"/>
+                              </a14:imgEffect>
+                            </a14:imgLayer>
+                          </a14:imgProps>
+                        </a:ext>
                         <a:ext uri="{28A0092B-C50C-407E-A947-70E740481C1C}">
                           <a14:useLocalDpi xmlns:a14="http://schemas.microsoft.com/office/drawing/2010/main" val="0"/>
                         </a:ext>
@@ -4087,9 +4254,9 @@
                     </a:stretch>
                   </pic:blipFill>
                   <pic:spPr>
-                    <a:xfrm>
+                    <a:xfrm rot="5400000">
                       <a:off x="0" y="0"/>
-                      <a:ext cx="5940425" cy="3860165"/>
+                      <a:ext cx="4690745" cy="5909945"/>
                     </a:xfrm>
                     <a:prstGeom prst="rect">
                       <a:avLst/>
@@ -4098,7 +4265,7 @@
                 </pic:pic>
               </a:graphicData>
             </a:graphic>
-          </wp:inline>
+          </wp:anchor>
         </w:drawing>
       </w:r>
     </w:p>
@@ -5882,7 +6049,7 @@
 </file>
 
 <file path=customXml/itemProps1.xml><?xml version="1.0" encoding="utf-8"?>
-<ds:datastoreItem xmlns:ds="http://schemas.openxmlformats.org/officeDocument/2006/customXml" ds:itemID="{2B209CAC-6DCE-4DB6-908B-8BCC50CAF2D1}">
+<ds:datastoreItem xmlns:ds="http://schemas.openxmlformats.org/officeDocument/2006/customXml" ds:itemID="{C9A5F6FC-9389-4A66-A2A2-2688930AB14D}">
   <ds:schemaRefs>
     <ds:schemaRef ds:uri="http://schemas.openxmlformats.org/officeDocument/2006/bibliography"/>
   </ds:schemaRefs>

</xml_diff>

<commit_message>
Accepted ER-model  + modified report
</commit_message>
<xml_diff>
--- a/Lab1+/lab_1_Evdokimov.docx
+++ b/Lab1+/lab_1_Evdokimov.docx
@@ -38,8 +38,6 @@
                 <w:b/>
               </w:rPr>
             </w:pPr>
-            <w:bookmarkStart w:id="0" w:name="_GoBack"/>
-            <w:bookmarkEnd w:id="0"/>
             <w:r>
               <w:rPr>
                 <w:noProof/>
@@ -1314,7 +1312,7 @@
           <w:szCs w:val="28"/>
         </w:rPr>
       </w:pPr>
-      <w:bookmarkStart w:id="1" w:name="_Toc176739529"/>
+      <w:bookmarkStart w:id="0" w:name="_Toc176739529"/>
       <w:r>
         <w:rPr>
           <w:rFonts w:ascii="Times New Roman" w:hAnsi="Times New Roman" w:cs="Times New Roman"/>
@@ -1326,7 +1324,7 @@
         <w:lastRenderedPageBreak/>
         <w:t>Задачи</w:t>
       </w:r>
-      <w:bookmarkEnd w:id="1"/>
+      <w:bookmarkEnd w:id="0"/>
     </w:p>
     <w:p>
       <w:pPr>
@@ -1482,7 +1480,7 @@
           <w:lang w:eastAsia="ru-RU"/>
         </w:rPr>
       </w:pPr>
-      <w:bookmarkStart w:id="2" w:name="_Toc176739530"/>
+      <w:bookmarkStart w:id="1" w:name="_Toc176739530"/>
       <w:r>
         <w:rPr>
           <w:rFonts w:ascii="Times New Roman" w:hAnsi="Times New Roman" w:cs="Times New Roman"/>
@@ -1495,7 +1493,7 @@
         <w:lastRenderedPageBreak/>
         <w:t>Практическая реализация</w:t>
       </w:r>
-      <w:bookmarkEnd w:id="2"/>
+      <w:bookmarkEnd w:id="1"/>
     </w:p>
     <w:p>
       <w:pPr>
@@ -1526,7 +1524,7 @@
           <w:lang w:eastAsia="ru-RU"/>
         </w:rPr>
       </w:pPr>
-      <w:bookmarkStart w:id="3" w:name="_Toc176739531"/>
+      <w:bookmarkStart w:id="2" w:name="_Toc176739531"/>
       <w:r>
         <w:rPr>
           <w:rFonts w:ascii="Times New Roman" w:hAnsi="Times New Roman" w:cs="Times New Roman"/>
@@ -1538,7 +1536,7 @@
         </w:rPr>
         <w:t>Предметная область и требования к ней</w:t>
       </w:r>
-      <w:bookmarkEnd w:id="3"/>
+      <w:bookmarkEnd w:id="2"/>
     </w:p>
     <w:p>
       <w:pPr>
@@ -1780,34 +1778,6 @@
           <w:szCs w:val="28"/>
           <w:lang w:eastAsia="ru-RU"/>
         </w:rPr>
-      </w:pPr>
-      <w:r>
-        <w:rPr>
-          <w:color w:val="1A1A1A"/>
-          <w:sz w:val="28"/>
-          <w:szCs w:val="28"/>
-          <w:lang w:eastAsia="ru-RU"/>
-        </w:rPr>
-        <w:t>Один сыгранный матч соответствует одному матчу из общего пула;</w:t>
-      </w:r>
-    </w:p>
-    <w:p>
-      <w:pPr>
-        <w:pStyle w:val="a4"/>
-        <w:numPr>
-          <w:ilvl w:val="0"/>
-          <w:numId w:val="8"/>
-        </w:numPr>
-        <w:shd w:val="clear" w:color="auto" w:fill="FFFFFF"/>
-        <w:spacing w:line="360" w:lineRule="auto"/>
-        <w:ind w:left="1429"/>
-        <w:jc w:val="both"/>
-        <w:rPr>
-          <w:color w:val="1A1A1A"/>
-          <w:sz w:val="28"/>
-          <w:szCs w:val="28"/>
-          <w:lang w:eastAsia="ru-RU"/>
-        </w:rPr>
         <w:sectPr>
           <w:pgSz w:w="11906" w:h="16838"/>
           <w:pgMar w:top="1134" w:right="850" w:bottom="1134" w:left="1701" w:header="708" w:footer="708" w:gutter="0"/>
@@ -1822,7 +1792,18 @@
           <w:szCs w:val="28"/>
           <w:lang w:eastAsia="ru-RU"/>
         </w:rPr>
-        <w:t>Каждая карта может играться либо ни в каком матче, либо во множестве матчей.</w:t>
+        <w:t xml:space="preserve">Каждая карта может играться либо ни в каком матче, либо во </w:t>
+      </w:r>
+      <w:bookmarkStart w:id="3" w:name="_GoBack"/>
+      <w:bookmarkEnd w:id="3"/>
+      <w:r>
+        <w:rPr>
+          <w:color w:val="1A1A1A"/>
+          <w:sz w:val="28"/>
+          <w:szCs w:val="28"/>
+          <w:lang w:eastAsia="ru-RU"/>
+        </w:rPr>
+        <w:t>множестве матчей.</w:t>
       </w:r>
     </w:p>
     <w:p>
@@ -2444,21 +2425,12 @@
         </w:rPr>
         <w:t>(</w:t>
       </w:r>
-      <w:proofErr w:type="spellStart"/>
-      <w:r>
-        <w:rPr>
-          <w:iCs/>
-          <w:sz w:val="28"/>
-        </w:rPr>
-        <w:t>внутриигровой</w:t>
-      </w:r>
-      <w:proofErr w:type="spellEnd"/>
-      <w:r>
-        <w:rPr>
-          <w:iCs/>
-          <w:sz w:val="28"/>
-        </w:rPr>
-        <w:t xml:space="preserve"> баланс персонажа</w:t>
+      <w:r>
+        <w:rPr>
+          <w:iCs/>
+          <w:sz w:val="28"/>
+        </w:rPr>
+        <w:t>внутриигровой баланс персонажа</w:t>
       </w:r>
       <w:r>
         <w:rPr>
@@ -2687,7 +2659,6 @@
         </w:rPr>
         <w:t>_</w:t>
       </w:r>
-      <w:proofErr w:type="gramStart"/>
       <w:r>
         <w:rPr>
           <w:iCs/>
@@ -2703,7 +2674,6 @@
         </w:rPr>
         <w:t>(</w:t>
       </w:r>
-      <w:proofErr w:type="gramEnd"/>
       <w:r>
         <w:rPr>
           <w:iCs/>
@@ -3049,328 +3019,20 @@
     </w:p>
     <w:p>
       <w:pPr>
-        <w:pStyle w:val="a4"/>
-        <w:numPr>
-          <w:ilvl w:val="0"/>
-          <w:numId w:val="6"/>
-        </w:numPr>
-        <w:spacing w:before="240" w:line="360" w:lineRule="auto"/>
-        <w:ind w:left="851" w:hanging="284"/>
-        <w:jc w:val="both"/>
-        <w:rPr>
-          <w:iCs/>
-          <w:sz w:val="28"/>
-        </w:rPr>
-      </w:pPr>
-      <w:r>
-        <w:rPr>
-          <w:iCs/>
-          <w:sz w:val="28"/>
-          <w:lang w:val="en-US"/>
-        </w:rPr>
-        <w:t>Played</w:t>
-      </w:r>
-      <w:r>
-        <w:rPr>
-          <w:iCs/>
-          <w:sz w:val="28"/>
-        </w:rPr>
-        <w:t>_</w:t>
-      </w:r>
-      <w:r>
-        <w:rPr>
-          <w:iCs/>
-          <w:sz w:val="28"/>
-          <w:lang w:val="en-US"/>
-        </w:rPr>
-        <w:t>matches</w:t>
-      </w:r>
-      <w:r>
-        <w:rPr>
-          <w:iCs/>
-          <w:sz w:val="28"/>
-        </w:rPr>
-        <w:t xml:space="preserve"> - </w:t>
-      </w:r>
-      <w:proofErr w:type="spellStart"/>
-      <w:r>
-        <w:rPr>
-          <w:iCs/>
-          <w:sz w:val="28"/>
-        </w:rPr>
-        <w:t>идентификационно</w:t>
-      </w:r>
-      <w:proofErr w:type="spellEnd"/>
-      <w:r>
-        <w:rPr>
-          <w:iCs/>
-          <w:sz w:val="28"/>
-        </w:rPr>
-        <w:t xml:space="preserve">-зависимая от сущностей </w:t>
-      </w:r>
-      <w:r>
-        <w:rPr>
-          <w:iCs/>
-          <w:sz w:val="28"/>
-          <w:lang w:val="en-US"/>
-        </w:rPr>
-        <w:t>Matches</w:t>
-      </w:r>
-      <w:r>
-        <w:rPr>
-          <w:iCs/>
-          <w:sz w:val="28"/>
-        </w:rPr>
-        <w:t xml:space="preserve"> </w:t>
-      </w:r>
-      <w:r>
-        <w:rPr>
-          <w:iCs/>
-          <w:sz w:val="28"/>
-        </w:rPr>
-        <w:t xml:space="preserve">и </w:t>
-      </w:r>
-      <w:r>
-        <w:rPr>
-          <w:iCs/>
-          <w:sz w:val="28"/>
-          <w:lang w:val="en-US"/>
-        </w:rPr>
-        <w:t>Characters</w:t>
-      </w:r>
-      <w:r>
-        <w:rPr>
-          <w:iCs/>
-          <w:sz w:val="28"/>
-        </w:rPr>
-        <w:t xml:space="preserve"> сущность «</w:t>
-      </w:r>
-      <w:r>
-        <w:rPr>
-          <w:iCs/>
-          <w:sz w:val="28"/>
-        </w:rPr>
-        <w:t>сыгранного матча</w:t>
-      </w:r>
-      <w:r>
-        <w:rPr>
-          <w:iCs/>
-          <w:sz w:val="28"/>
-        </w:rPr>
-        <w:t xml:space="preserve">» с составным идентификатором, состоящим из идентификатора родительской сущности </w:t>
-      </w:r>
-      <w:r>
-        <w:rPr>
-          <w:iCs/>
-          <w:sz w:val="28"/>
-          <w:lang w:val="en-US"/>
-        </w:rPr>
-        <w:t>Characters</w:t>
-      </w:r>
-      <w:r>
-        <w:rPr>
-          <w:iCs/>
-          <w:sz w:val="28"/>
-        </w:rPr>
-        <w:t xml:space="preserve"> – </w:t>
-      </w:r>
-      <w:r>
-        <w:rPr>
-          <w:iCs/>
-          <w:sz w:val="28"/>
-          <w:lang w:val="en-US"/>
-        </w:rPr>
-        <w:t>Nickname</w:t>
-      </w:r>
-      <w:r>
-        <w:rPr>
-          <w:iCs/>
-          <w:sz w:val="28"/>
-        </w:rPr>
-        <w:t xml:space="preserve"> и </w:t>
-      </w:r>
-      <w:r>
-        <w:rPr>
-          <w:iCs/>
-          <w:sz w:val="28"/>
-          <w:lang w:val="en-US"/>
-        </w:rPr>
-        <w:t>Matches</w:t>
-      </w:r>
-      <w:r>
-        <w:rPr>
-          <w:iCs/>
-          <w:sz w:val="28"/>
-        </w:rPr>
-        <w:t xml:space="preserve"> – </w:t>
-      </w:r>
-      <w:r>
-        <w:rPr>
-          <w:iCs/>
-          <w:sz w:val="28"/>
-          <w:lang w:val="en-US"/>
-        </w:rPr>
-        <w:t>Match</w:t>
-      </w:r>
-      <w:r>
-        <w:rPr>
-          <w:iCs/>
-          <w:sz w:val="28"/>
-        </w:rPr>
-        <w:t>_</w:t>
-      </w:r>
-      <w:proofErr w:type="gramStart"/>
-      <w:r>
-        <w:rPr>
-          <w:iCs/>
-          <w:sz w:val="28"/>
-          <w:lang w:val="en-US"/>
-        </w:rPr>
-        <w:t>code</w:t>
-      </w:r>
-      <w:r>
-        <w:rPr>
-          <w:iCs/>
-          <w:sz w:val="28"/>
-        </w:rPr>
-        <w:t xml:space="preserve">, </w:t>
-      </w:r>
-      <w:r>
-        <w:rPr>
-          <w:iCs/>
-          <w:sz w:val="28"/>
-        </w:rPr>
-        <w:t xml:space="preserve"> с</w:t>
-      </w:r>
-      <w:proofErr w:type="gramEnd"/>
-      <w:r>
-        <w:rPr>
-          <w:iCs/>
-          <w:sz w:val="28"/>
-        </w:rPr>
-        <w:t xml:space="preserve"> атрибутами: </w:t>
-      </w:r>
-      <w:r>
-        <w:rPr>
-          <w:iCs/>
-          <w:sz w:val="28"/>
-          <w:lang w:val="en-US"/>
-        </w:rPr>
-        <w:t>Result</w:t>
-      </w:r>
-      <w:r>
-        <w:rPr>
-          <w:iCs/>
-          <w:sz w:val="28"/>
-        </w:rPr>
-        <w:t xml:space="preserve"> (</w:t>
-      </w:r>
-      <w:r>
-        <w:rPr>
-          <w:iCs/>
-          <w:sz w:val="28"/>
-        </w:rPr>
-        <w:t>результат матча</w:t>
-      </w:r>
-      <w:r>
-        <w:rPr>
-          <w:iCs/>
-          <w:sz w:val="28"/>
-        </w:rPr>
-        <w:t xml:space="preserve">), </w:t>
-      </w:r>
-      <w:r>
-        <w:rPr>
-          <w:iCs/>
-          <w:sz w:val="28"/>
-          <w:lang w:val="en-US"/>
-        </w:rPr>
-        <w:t>Balance</w:t>
-      </w:r>
-      <w:r>
-        <w:rPr>
-          <w:iCs/>
-          <w:sz w:val="28"/>
-        </w:rPr>
-        <w:t>_</w:t>
-      </w:r>
-      <w:r>
-        <w:rPr>
-          <w:iCs/>
-          <w:sz w:val="28"/>
-          <w:lang w:val="en-US"/>
-        </w:rPr>
-        <w:t>change</w:t>
-      </w:r>
-      <w:r>
-        <w:rPr>
-          <w:iCs/>
-          <w:sz w:val="28"/>
-        </w:rPr>
-        <w:t xml:space="preserve"> (</w:t>
-      </w:r>
-      <w:r>
-        <w:rPr>
-          <w:iCs/>
-          <w:sz w:val="28"/>
-        </w:rPr>
-        <w:t>изменение баланса персонажа</w:t>
-      </w:r>
-      <w:r>
-        <w:rPr>
-          <w:iCs/>
-          <w:sz w:val="28"/>
-        </w:rPr>
-        <w:t>).</w:t>
-      </w:r>
-    </w:p>
-    <w:p>
-      <w:pPr>
-        <w:pStyle w:val="a4"/>
-        <w:spacing w:before="240" w:line="360" w:lineRule="auto"/>
-        <w:ind w:left="851" w:firstLine="0"/>
-        <w:jc w:val="both"/>
-        <w:rPr>
-          <w:iCs/>
-          <w:sz w:val="28"/>
-        </w:rPr>
-      </w:pPr>
-    </w:p>
-    <w:p>
-      <w:pPr>
-        <w:pStyle w:val="a4"/>
-        <w:spacing w:before="240" w:line="360" w:lineRule="auto"/>
-        <w:ind w:left="851" w:firstLine="0"/>
-        <w:jc w:val="both"/>
-        <w:rPr>
-          <w:iCs/>
-          <w:sz w:val="28"/>
-        </w:rPr>
-      </w:pPr>
-    </w:p>
-    <w:p>
-      <w:pPr>
-        <w:pStyle w:val="a4"/>
-        <w:spacing w:before="240" w:line="360" w:lineRule="auto"/>
-        <w:ind w:left="851" w:firstLine="0"/>
-        <w:jc w:val="both"/>
-        <w:rPr>
-          <w:iCs/>
-          <w:sz w:val="28"/>
-        </w:rPr>
-      </w:pPr>
-    </w:p>
-    <w:p>
-      <w:pPr>
-        <w:pStyle w:val="a4"/>
-        <w:spacing w:before="240" w:line="360" w:lineRule="auto"/>
-        <w:ind w:left="851" w:firstLine="0"/>
-        <w:jc w:val="both"/>
-        <w:rPr>
-          <w:iCs/>
-          <w:sz w:val="28"/>
-        </w:rPr>
-      </w:pPr>
+        <w:spacing w:after="160" w:line="259" w:lineRule="auto"/>
+        <w:ind w:firstLine="0"/>
+        <w:rPr>
+          <w:iCs/>
+          <w:sz w:val="28"/>
+        </w:rPr>
+      </w:pPr>
+      <w:r>
+        <w:rPr>
+          <w:iCs/>
+          <w:sz w:val="28"/>
+        </w:rPr>
+        <w:br w:type="page"/>
+      </w:r>
     </w:p>
     <w:p>
       <w:pPr>
@@ -3585,7 +3247,6 @@
         </w:rPr>
         <w:t xml:space="preserve">равно 1, а у </w:t>
       </w:r>
-      <w:proofErr w:type="gramStart"/>
       <w:r>
         <w:rPr>
           <w:iCs/>
@@ -3598,15 +3259,7 @@
           <w:iCs/>
           <w:sz w:val="28"/>
         </w:rPr>
-        <w:t xml:space="preserve"> –</w:t>
-      </w:r>
-      <w:proofErr w:type="gramEnd"/>
-      <w:r>
-        <w:rPr>
-          <w:iCs/>
-          <w:sz w:val="28"/>
-        </w:rPr>
-        <w:t xml:space="preserve"> 0.</w:t>
+        <w:t xml:space="preserve"> – 0.</w:t>
       </w:r>
     </w:p>
     <w:p>
@@ -3795,22 +3448,7 @@
           <w:sz w:val="28"/>
           <w:lang w:val="en-US"/>
         </w:rPr>
-        <w:t>Played</w:t>
-      </w:r>
-      <w:r>
-        <w:rPr>
-          <w:iCs/>
-          <w:sz w:val="28"/>
-        </w:rPr>
-        <w:t>_</w:t>
-      </w:r>
-      <w:r>
-        <w:rPr>
-          <w:iCs/>
-          <w:sz w:val="28"/>
-          <w:lang w:val="en-US"/>
-        </w:rPr>
-        <w:t>match</w:t>
+        <w:t>Matches</w:t>
       </w:r>
       <w:r>
         <w:rPr>
@@ -3881,119 +3519,6 @@
           <w:sz w:val="28"/>
         </w:rPr>
         <w:t>.</w:t>
-      </w:r>
-    </w:p>
-    <w:p>
-      <w:pPr>
-        <w:pStyle w:val="a4"/>
-        <w:spacing w:before="240" w:after="240" w:line="360" w:lineRule="auto"/>
-        <w:ind w:left="0"/>
-        <w:jc w:val="both"/>
-        <w:rPr>
-          <w:iCs/>
-          <w:sz w:val="28"/>
-        </w:rPr>
-      </w:pPr>
-      <w:r>
-        <w:rPr>
-          <w:iCs/>
-          <w:sz w:val="28"/>
-          <w:lang w:val="en-US"/>
-        </w:rPr>
-        <w:t>Played</w:t>
-      </w:r>
-      <w:r>
-        <w:rPr>
-          <w:iCs/>
-          <w:sz w:val="28"/>
-        </w:rPr>
-        <w:t>_</w:t>
-      </w:r>
-      <w:r>
-        <w:rPr>
-          <w:iCs/>
-          <w:sz w:val="28"/>
-          <w:lang w:val="en-US"/>
-        </w:rPr>
-        <w:t>matches</w:t>
-      </w:r>
-      <w:r>
-        <w:rPr>
-          <w:iCs/>
-          <w:sz w:val="28"/>
-        </w:rPr>
-        <w:t xml:space="preserve"> – </w:t>
-      </w:r>
-      <w:r>
-        <w:rPr>
-          <w:iCs/>
-          <w:sz w:val="28"/>
-          <w:lang w:val="en-US"/>
-        </w:rPr>
-        <w:t>Matches</w:t>
-      </w:r>
-      <w:r>
-        <w:rPr>
-          <w:iCs/>
-          <w:sz w:val="28"/>
-        </w:rPr>
-        <w:t xml:space="preserve">: </w:t>
-      </w:r>
-      <w:r>
-        <w:rPr>
-          <w:iCs/>
-          <w:sz w:val="28"/>
-        </w:rPr>
-        <w:t xml:space="preserve">Между </w:t>
-      </w:r>
-      <w:r>
-        <w:rPr>
-          <w:iCs/>
-          <w:sz w:val="28"/>
-        </w:rPr>
-        <w:t>общим пулом карт</w:t>
-      </w:r>
-      <w:r>
-        <w:rPr>
-          <w:iCs/>
-          <w:sz w:val="28"/>
-        </w:rPr>
-        <w:t xml:space="preserve"> и </w:t>
-      </w:r>
-      <w:r>
-        <w:rPr>
-          <w:iCs/>
-          <w:sz w:val="28"/>
-        </w:rPr>
-        <w:t>сыгранным матчем</w:t>
-      </w:r>
-      <w:r>
-        <w:rPr>
-          <w:iCs/>
-          <w:sz w:val="28"/>
-        </w:rPr>
-        <w:t xml:space="preserve"> возникает связь типа «один-ко-</w:t>
-      </w:r>
-      <w:r>
-        <w:rPr>
-          <w:iCs/>
-          <w:sz w:val="28"/>
-        </w:rPr>
-        <w:t>одному</w:t>
-      </w:r>
-      <w:r>
-        <w:rPr>
-          <w:iCs/>
-          <w:sz w:val="28"/>
-        </w:rPr>
-        <w:t xml:space="preserve">» с единицами в качестве минимальных кардинальных чисел для обеих сущностей, так как </w:t>
-      </w:r>
-      <w:r>
-        <w:rPr>
-          <w:iCs/>
-          <w:sz w:val="28"/>
-        </w:rPr>
-        <w:t>каждому сыгранному матчу соответствует ровно один матч из общего пула и наоборот</w:t>
       </w:r>
     </w:p>
     <w:p>
@@ -4009,219 +3534,19 @@
           <w:lang w:eastAsia="ru-RU"/>
         </w:rPr>
         <w:lastRenderedPageBreak/>
-        <mc:AlternateContent>
-          <mc:Choice Requires="wps">
-            <w:drawing>
-              <wp:anchor distT="0" distB="0" distL="114300" distR="114300" simplePos="0" relativeHeight="251662336" behindDoc="0" locked="0" layoutInCell="1" allowOverlap="1" wp14:anchorId="2E5EC8E2" wp14:editId="054D609E">
-                <wp:simplePos x="0" y="0"/>
-                <wp:positionH relativeFrom="page">
-                  <wp:align>center</wp:align>
-                </wp:positionH>
-                <wp:positionV relativeFrom="paragraph">
-                  <wp:posOffset>4695825</wp:posOffset>
-                </wp:positionV>
-                <wp:extent cx="2389505" cy="635"/>
-                <wp:effectExtent l="0" t="0" r="0" b="8255"/>
-                <wp:wrapSquare wrapText="bothSides"/>
-                <wp:docPr id="2" name="Надпись 2"/>
-                <wp:cNvGraphicFramePr/>
-                <a:graphic xmlns:a="http://schemas.openxmlformats.org/drawingml/2006/main">
-                  <a:graphicData uri="http://schemas.microsoft.com/office/word/2010/wordprocessingShape">
-                    <wps:wsp>
-                      <wps:cNvSpPr txBox="1"/>
-                      <wps:spPr>
-                        <a:xfrm>
-                          <a:off x="0" y="0"/>
-                          <a:ext cx="2389505" cy="635"/>
-                        </a:xfrm>
-                        <a:prstGeom prst="rect">
-                          <a:avLst/>
-                        </a:prstGeom>
-                        <a:solidFill>
-                          <a:prstClr val="white"/>
-                        </a:solidFill>
-                        <a:ln>
-                          <a:noFill/>
-                        </a:ln>
-                      </wps:spPr>
-                      <wps:txbx>
-                        <w:txbxContent>
-                          <w:p>
-                            <w:pPr>
-                              <w:pStyle w:val="aa"/>
-                              <w:jc w:val="both"/>
-                              <w:rPr>
-                                <w:i w:val="0"/>
-                                <w:noProof/>
-                                <w:color w:val="auto"/>
-                              </w:rPr>
-                            </w:pPr>
-                            <w:r>
-                              <w:rPr>
-                                <w:i w:val="0"/>
-                                <w:color w:val="auto"/>
-                              </w:rPr>
-                              <w:t xml:space="preserve">Рисунок </w:t>
-                            </w:r>
-                            <w:r>
-                              <w:rPr>
-                                <w:i w:val="0"/>
-                                <w:color w:val="auto"/>
-                              </w:rPr>
-                              <w:fldChar w:fldCharType="begin"/>
-                            </w:r>
-                            <w:r>
-                              <w:rPr>
-                                <w:i w:val="0"/>
-                                <w:color w:val="auto"/>
-                              </w:rPr>
-                              <w:instrText xml:space="preserve"> SEQ Рисунок \* ARABIC </w:instrText>
-                            </w:r>
-                            <w:r>
-                              <w:rPr>
-                                <w:i w:val="0"/>
-                                <w:color w:val="auto"/>
-                              </w:rPr>
-                              <w:fldChar w:fldCharType="separate"/>
-                            </w:r>
-                            <w:r>
-                              <w:rPr>
-                                <w:i w:val="0"/>
-                                <w:noProof/>
-                                <w:color w:val="auto"/>
-                              </w:rPr>
-                              <w:t>1</w:t>
-                            </w:r>
-                            <w:r>
-                              <w:rPr>
-                                <w:i w:val="0"/>
-                                <w:noProof/>
-                                <w:color w:val="auto"/>
-                              </w:rPr>
-                              <w:fldChar w:fldCharType="end"/>
-                            </w:r>
-                            <w:r>
-                              <w:rPr>
-                                <w:i w:val="0"/>
-                                <w:color w:val="auto"/>
-                              </w:rPr>
-                              <w:t xml:space="preserve"> Модель "Сущность-Связь"</w:t>
-                            </w:r>
-                          </w:p>
-                        </w:txbxContent>
-                      </wps:txbx>
-                      <wps:bodyPr rot="0" spcFirstLastPara="0" vertOverflow="overflow" horzOverflow="overflow" vert="horz" wrap="square" lIns="0" tIns="0" rIns="0" bIns="0" numCol="1" spcCol="0" rtlCol="0" fromWordArt="0" anchor="t" anchorCtr="0" forceAA="0" compatLnSpc="1">
-                        <a:prstTxWarp prst="textNoShape">
-                          <a:avLst/>
-                        </a:prstTxWarp>
-                        <a:spAutoFit/>
-                      </wps:bodyPr>
-                    </wps:wsp>
-                  </a:graphicData>
-                </a:graphic>
-                <wp14:sizeRelH relativeFrom="margin">
-                  <wp14:pctWidth>0</wp14:pctWidth>
-                </wp14:sizeRelH>
-              </wp:anchor>
-            </w:drawing>
-          </mc:Choice>
-          <mc:Fallback>
-            <w:pict>
-              <v:shapetype w14:anchorId="2E5EC8E2" id="_x0000_t202" coordsize="21600,21600" o:spt="202" path="m,l,21600r21600,l21600,xe">
-                <v:stroke joinstyle="miter"/>
-                <v:path gradientshapeok="t" o:connecttype="rect"/>
-              </v:shapetype>
-              <v:shape id="Надпись 2" o:spid="_x0000_s1026" type="#_x0000_t202" style="position:absolute;margin-left:0;margin-top:369.75pt;width:188.15pt;height:.05pt;z-index:251662336;visibility:visible;mso-wrap-style:square;mso-width-percent:0;mso-wrap-distance-left:9pt;mso-wrap-distance-top:0;mso-wrap-distance-right:9pt;mso-wrap-distance-bottom:0;mso-position-horizontal:center;mso-position-horizontal-relative:page;mso-position-vertical:absolute;mso-position-vertical-relative:text;mso-width-percent:0;mso-width-relative:margin;v-text-anchor:top" o:gfxdata="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" stroked="f">
-                <v:textbox style="mso-fit-shape-to-text:t" inset="0,0,0,0">
-                  <w:txbxContent>
-                    <w:p>
-                      <w:pPr>
-                        <w:pStyle w:val="aa"/>
-                        <w:jc w:val="both"/>
-                        <w:rPr>
-                          <w:i w:val="0"/>
-                          <w:noProof/>
-                          <w:color w:val="auto"/>
-                        </w:rPr>
-                      </w:pPr>
-                      <w:r>
-                        <w:rPr>
-                          <w:i w:val="0"/>
-                          <w:color w:val="auto"/>
-                        </w:rPr>
-                        <w:t xml:space="preserve">Рисунок </w:t>
-                      </w:r>
-                      <w:r>
-                        <w:rPr>
-                          <w:i w:val="0"/>
-                          <w:color w:val="auto"/>
-                        </w:rPr>
-                        <w:fldChar w:fldCharType="begin"/>
-                      </w:r>
-                      <w:r>
-                        <w:rPr>
-                          <w:i w:val="0"/>
-                          <w:color w:val="auto"/>
-                        </w:rPr>
-                        <w:instrText xml:space="preserve"> SEQ Рисунок \* ARABIC </w:instrText>
-                      </w:r>
-                      <w:r>
-                        <w:rPr>
-                          <w:i w:val="0"/>
-                          <w:color w:val="auto"/>
-                        </w:rPr>
-                        <w:fldChar w:fldCharType="separate"/>
-                      </w:r>
-                      <w:r>
-                        <w:rPr>
-                          <w:i w:val="0"/>
-                          <w:noProof/>
-                          <w:color w:val="auto"/>
-                        </w:rPr>
-                        <w:t>1</w:t>
-                      </w:r>
-                      <w:r>
-                        <w:rPr>
-                          <w:i w:val="0"/>
-                          <w:noProof/>
-                          <w:color w:val="auto"/>
-                        </w:rPr>
-                        <w:fldChar w:fldCharType="end"/>
-                      </w:r>
-                      <w:r>
-                        <w:rPr>
-                          <w:i w:val="0"/>
-                          <w:color w:val="auto"/>
-                        </w:rPr>
-                        <w:t xml:space="preserve"> Модель "Сущность-Связь"</w:t>
-                      </w:r>
-                    </w:p>
-                  </w:txbxContent>
-                </v:textbox>
-                <w10:wrap type="square" anchorx="page"/>
-              </v:shape>
-            </w:pict>
-          </mc:Fallback>
-        </mc:AlternateContent>
-      </w:r>
-      <w:r>
-        <w:rPr>
-          <w:noProof/>
-          <w:lang w:eastAsia="ru-RU"/>
-        </w:rPr>
         <w:drawing>
-          <wp:anchor distT="0" distB="0" distL="114300" distR="114300" simplePos="0" relativeHeight="251663360" behindDoc="0" locked="0" layoutInCell="1" allowOverlap="1" wp14:anchorId="016F3D00" wp14:editId="2383E3F8">
+          <wp:anchor distT="0" distB="0" distL="114300" distR="114300" simplePos="0" relativeHeight="251660288" behindDoc="0" locked="0" layoutInCell="1" allowOverlap="1">
             <wp:simplePos x="0" y="0"/>
-            <wp:positionH relativeFrom="page">
-              <wp:align>center</wp:align>
+            <wp:positionH relativeFrom="column">
+              <wp:posOffset>-1080135</wp:posOffset>
             </wp:positionH>
             <wp:positionV relativeFrom="paragraph">
-              <wp:posOffset>-609600</wp:posOffset>
+              <wp:posOffset>0</wp:posOffset>
             </wp:positionV>
-            <wp:extent cx="4690745" cy="5909945"/>
+            <wp:extent cx="8196426" cy="5509260"/>
             <wp:effectExtent l="0" t="0" r="0" b="0"/>
             <wp:wrapSquare wrapText="bothSides"/>
-            <wp:docPr id="1" name="Рисунок 1"/>
+            <wp:docPr id="4" name="Рисунок 4"/>
             <wp:cNvGraphicFramePr>
               <a:graphicFrameLocks xmlns:a="http://schemas.openxmlformats.org/drawingml/2006/main" noChangeAspect="1"/>
             </wp:cNvGraphicFramePr>
@@ -4229,7 +3554,7 @@
               <a:graphicData uri="http://schemas.openxmlformats.org/drawingml/2006/picture">
                 <pic:pic xmlns:pic="http://schemas.openxmlformats.org/drawingml/2006/picture">
                   <pic:nvPicPr>
-                    <pic:cNvPr id="1" name=""/>
+                    <pic:cNvPr id="4" name="Без имени.png"/>
                     <pic:cNvPicPr/>
                   </pic:nvPicPr>
                   <pic:blipFill>
@@ -4239,7 +3564,10 @@
                           <a14:imgProps xmlns:a14="http://schemas.microsoft.com/office/drawing/2010/main">
                             <a14:imgLayer r:embed="rId8">
                               <a14:imgEffect>
-                                <a14:sharpenSoften amount="50000"/>
+                                <a14:saturation sat="0"/>
+                              </a14:imgEffect>
+                              <a14:imgEffect>
+                                <a14:brightnessContrast bright="20000" contrast="-40000"/>
                               </a14:imgEffect>
                             </a14:imgLayer>
                           </a14:imgProps>
@@ -4254,9 +3582,9 @@
                     </a:stretch>
                   </pic:blipFill>
                   <pic:spPr>
-                    <a:xfrm rot="5400000">
+                    <a:xfrm>
                       <a:off x="0" y="0"/>
-                      <a:ext cx="4690745" cy="5909945"/>
+                      <a:ext cx="8196426" cy="5509260"/>
                     </a:xfrm>
                     <a:prstGeom prst="rect">
                       <a:avLst/>
@@ -6049,7 +5377,7 @@
 </file>
 
 <file path=customXml/itemProps1.xml><?xml version="1.0" encoding="utf-8"?>
-<ds:datastoreItem xmlns:ds="http://schemas.openxmlformats.org/officeDocument/2006/customXml" ds:itemID="{B93E033A-D7A3-4299-8C9C-5B10CC30453B}">
+<ds:datastoreItem xmlns:ds="http://schemas.openxmlformats.org/officeDocument/2006/customXml" ds:itemID="{E151CEB7-4B9C-4E4B-9B0A-272A0123B090}">
   <ds:schemaRefs>
     <ds:schemaRef ds:uri="http://schemas.openxmlformats.org/officeDocument/2006/bibliography"/>
   </ds:schemaRefs>

</xml_diff>